<commit_message>
final DB Nhom 11 de tai 9
</commit_message>
<xml_diff>
--- a/báo cáo DB.docx
+++ b/báo cáo DB.docx
@@ -885,8 +885,6 @@
         </w:rPr>
       </w:sdtEndPr>
       <w:sdtContent>
-        <w:bookmarkStart w:id="0" w:name="_GoBack" w:displacedByCustomXml="prev"/>
-        <w:bookmarkEnd w:id="0" w:displacedByCustomXml="prev"/>
         <w:p>
           <w:pPr>
             <w:pStyle w:val="TOCHeading"/>
@@ -13221,6 +13219,281 @@
     </w:p>
     <w:p>
       <w:pPr>
+        <w:pStyle w:val="ListParagraph"/>
+        <w:numPr>
+          <w:ilvl w:val="2"/>
+          <w:numId w:val="12"/>
+        </w:numPr>
+        <w:rPr>
+          <w:sz w:val="28"/>
+          <w:szCs w:val="28"/>
+        </w:rPr>
+      </w:pPr>
+      <w:proofErr w:type="spellStart"/>
+      <w:r>
+        <w:rPr>
+          <w:sz w:val="28"/>
+          <w:szCs w:val="28"/>
+        </w:rPr>
+        <w:t>Có</w:t>
+      </w:r>
+      <w:proofErr w:type="spellEnd"/>
+      <w:r>
+        <w:rPr>
+          <w:sz w:val="28"/>
+          <w:szCs w:val="28"/>
+        </w:rPr>
+        <w:t xml:space="preserve"> </w:t>
+      </w:r>
+      <w:proofErr w:type="spellStart"/>
+      <w:r>
+        <w:rPr>
+          <w:sz w:val="28"/>
+          <w:szCs w:val="28"/>
+        </w:rPr>
+        <w:t>thể</w:t>
+      </w:r>
+      <w:proofErr w:type="spellEnd"/>
+      <w:r>
+        <w:rPr>
+          <w:sz w:val="28"/>
+          <w:szCs w:val="28"/>
+        </w:rPr>
+        <w:t xml:space="preserve"> </w:t>
+      </w:r>
+      <w:proofErr w:type="spellStart"/>
+      <w:r>
+        <w:rPr>
+          <w:sz w:val="28"/>
+          <w:szCs w:val="28"/>
+        </w:rPr>
+        <w:t>tìm</w:t>
+      </w:r>
+      <w:proofErr w:type="spellEnd"/>
+      <w:r>
+        <w:rPr>
+          <w:sz w:val="28"/>
+          <w:szCs w:val="28"/>
+        </w:rPr>
+        <w:t xml:space="preserve"> </w:t>
+      </w:r>
+      <w:proofErr w:type="spellStart"/>
+      <w:r>
+        <w:rPr>
+          <w:sz w:val="28"/>
+          <w:szCs w:val="28"/>
+        </w:rPr>
+        <w:t>kiếm</w:t>
+      </w:r>
+      <w:proofErr w:type="spellEnd"/>
+      <w:r>
+        <w:rPr>
+          <w:sz w:val="28"/>
+          <w:szCs w:val="28"/>
+        </w:rPr>
+        <w:t xml:space="preserve"> </w:t>
+      </w:r>
+      <w:proofErr w:type="spellStart"/>
+      <w:r>
+        <w:rPr>
+          <w:sz w:val="28"/>
+          <w:szCs w:val="28"/>
+        </w:rPr>
+        <w:t>được</w:t>
+      </w:r>
+      <w:proofErr w:type="spellEnd"/>
+      <w:r>
+        <w:rPr>
+          <w:sz w:val="28"/>
+          <w:szCs w:val="28"/>
+        </w:rPr>
+        <w:t xml:space="preserve"> </w:t>
+      </w:r>
+      <w:proofErr w:type="spellStart"/>
+      <w:r>
+        <w:rPr>
+          <w:sz w:val="28"/>
+          <w:szCs w:val="28"/>
+        </w:rPr>
+        <w:t>thông</w:t>
+      </w:r>
+      <w:proofErr w:type="spellEnd"/>
+      <w:r>
+        <w:rPr>
+          <w:sz w:val="28"/>
+          <w:szCs w:val="28"/>
+        </w:rPr>
+        <w:t xml:space="preserve"> tin </w:t>
+      </w:r>
+      <w:proofErr w:type="spellStart"/>
+      <w:r>
+        <w:rPr>
+          <w:sz w:val="28"/>
+          <w:szCs w:val="28"/>
+        </w:rPr>
+        <w:t>theo</w:t>
+      </w:r>
+      <w:proofErr w:type="spellEnd"/>
+      <w:r>
+        <w:rPr>
+          <w:sz w:val="28"/>
+          <w:szCs w:val="28"/>
+        </w:rPr>
+        <w:t xml:space="preserve"> </w:t>
+      </w:r>
+      <w:proofErr w:type="spellStart"/>
+      <w:r>
+        <w:rPr>
+          <w:color w:val="FF0000"/>
+          <w:sz w:val="28"/>
+          <w:szCs w:val="28"/>
+        </w:rPr>
+        <w:t>mọi</w:t>
+      </w:r>
+      <w:proofErr w:type="spellEnd"/>
+      <w:r>
+        <w:rPr>
+          <w:color w:val="FF0000"/>
+          <w:sz w:val="28"/>
+          <w:szCs w:val="28"/>
+        </w:rPr>
+        <w:t xml:space="preserve"> </w:t>
+      </w:r>
+      <w:proofErr w:type="spellStart"/>
+      <w:r>
+        <w:rPr>
+          <w:color w:val="FF0000"/>
+          <w:sz w:val="28"/>
+          <w:szCs w:val="28"/>
+        </w:rPr>
+        <w:t>thuộc</w:t>
+      </w:r>
+      <w:proofErr w:type="spellEnd"/>
+      <w:r>
+        <w:rPr>
+          <w:color w:val="FF0000"/>
+          <w:sz w:val="28"/>
+          <w:szCs w:val="28"/>
+        </w:rPr>
+        <w:t xml:space="preserve"> </w:t>
+      </w:r>
+      <w:proofErr w:type="spellStart"/>
+      <w:r>
+        <w:rPr>
+          <w:color w:val="FF0000"/>
+          <w:sz w:val="28"/>
+          <w:szCs w:val="28"/>
+        </w:rPr>
+        <w:t>tính</w:t>
+      </w:r>
+      <w:proofErr w:type="spellEnd"/>
+      <w:r>
+        <w:rPr>
+          <w:color w:val="FF0000"/>
+          <w:sz w:val="28"/>
+          <w:szCs w:val="28"/>
+        </w:rPr>
+        <w:t xml:space="preserve"> </w:t>
+      </w:r>
+      <w:proofErr w:type="spellStart"/>
+      <w:r>
+        <w:rPr>
+          <w:sz w:val="28"/>
+          <w:szCs w:val="28"/>
+        </w:rPr>
+        <w:t>có</w:t>
+      </w:r>
+      <w:proofErr w:type="spellEnd"/>
+      <w:r>
+        <w:rPr>
+          <w:sz w:val="28"/>
+          <w:szCs w:val="28"/>
+        </w:rPr>
+        <w:t xml:space="preserve"> </w:t>
+      </w:r>
+      <w:proofErr w:type="spellStart"/>
+      <w:r>
+        <w:rPr>
+          <w:sz w:val="28"/>
+          <w:szCs w:val="28"/>
+        </w:rPr>
+        <w:t>trong</w:t>
+      </w:r>
+      <w:proofErr w:type="spellEnd"/>
+      <w:r>
+        <w:rPr>
+          <w:sz w:val="28"/>
+          <w:szCs w:val="28"/>
+        </w:rPr>
+        <w:t xml:space="preserve"> </w:t>
+      </w:r>
+      <w:proofErr w:type="spellStart"/>
+      <w:r>
+        <w:rPr>
+          <w:sz w:val="28"/>
+          <w:szCs w:val="28"/>
+        </w:rPr>
+        <w:t>từng</w:t>
+      </w:r>
+      <w:proofErr w:type="spellEnd"/>
+      <w:r>
+        <w:rPr>
+          <w:sz w:val="28"/>
+          <w:szCs w:val="28"/>
+        </w:rPr>
+        <w:t xml:space="preserve"> </w:t>
+      </w:r>
+      <w:proofErr w:type="spellStart"/>
+      <w:r>
+        <w:rPr>
+          <w:sz w:val="28"/>
+          <w:szCs w:val="28"/>
+        </w:rPr>
+        <w:t>bảng</w:t>
+      </w:r>
+      <w:proofErr w:type="spellEnd"/>
+      <w:r>
+        <w:rPr>
+          <w:sz w:val="28"/>
+          <w:szCs w:val="28"/>
+        </w:rPr>
+        <w:t xml:space="preserve"> </w:t>
+      </w:r>
+      <w:proofErr w:type="spellStart"/>
+      <w:r>
+        <w:rPr>
+          <w:sz w:val="28"/>
+          <w:szCs w:val="28"/>
+        </w:rPr>
+        <w:t>dữ</w:t>
+      </w:r>
+      <w:proofErr w:type="spellEnd"/>
+      <w:r>
+        <w:rPr>
+          <w:sz w:val="28"/>
+          <w:szCs w:val="28"/>
+        </w:rPr>
+        <w:t xml:space="preserve"> </w:t>
+      </w:r>
+      <w:proofErr w:type="spellStart"/>
+      <w:r>
+        <w:rPr>
+          <w:sz w:val="28"/>
+          <w:szCs w:val="28"/>
+        </w:rPr>
+        <w:t>liệu</w:t>
+      </w:r>
+      <w:proofErr w:type="spellEnd"/>
+      <w:r>
+        <w:rPr>
+          <w:sz w:val="28"/>
+          <w:szCs w:val="28"/>
+        </w:rPr>
+        <w:t>.</w:t>
+      </w:r>
+    </w:p>
+    <w:p>
+      <w:pPr>
         <w:rPr>
           <w:sz w:val="28"/>
           <w:szCs w:val="28"/>
@@ -13770,10 +14043,10 @@
           <w:noProof/>
         </w:rPr>
         <w:drawing>
-          <wp:inline distT="0" distB="0" distL="0" distR="0" wp14:anchorId="5D6F77D8" wp14:editId="550CF368">
-            <wp:extent cx="5943600" cy="1764030"/>
-            <wp:effectExtent l="0" t="0" r="0" b="7620"/>
-            <wp:docPr id="13" name="Picture 13"/>
+          <wp:inline distT="0" distB="0" distL="0" distR="0" wp14:anchorId="24D481FE" wp14:editId="580A8A98">
+            <wp:extent cx="5943600" cy="2553970"/>
+            <wp:effectExtent l="0" t="0" r="0" b="0"/>
+            <wp:docPr id="17" name="Picture 17"/>
             <wp:cNvGraphicFramePr>
               <a:graphicFrameLocks xmlns:a="http://schemas.openxmlformats.org/drawingml/2006/main" noChangeAspect="1"/>
             </wp:cNvGraphicFramePr>
@@ -13793,7 +14066,7 @@
                   <pic:spPr>
                     <a:xfrm>
                       <a:off x="0" y="0"/>
-                      <a:ext cx="5943600" cy="1764030"/>
+                      <a:ext cx="5943600" cy="2553970"/>
                     </a:xfrm>
                     <a:prstGeom prst="rect">
                       <a:avLst/>
@@ -13805,6 +14078,8 @@
           </wp:inline>
         </w:drawing>
       </w:r>
+      <w:bookmarkStart w:id="0" w:name="_GoBack"/>
+      <w:bookmarkEnd w:id="0"/>
     </w:p>
     <w:p>
       <w:pPr>
@@ -13986,7 +14261,6 @@
         <w:rPr>
           <w:noProof/>
         </w:rPr>
-        <w:lastRenderedPageBreak/>
         <w:drawing>
           <wp:inline distT="0" distB="0" distL="0" distR="0" wp14:anchorId="4A2314A4" wp14:editId="57E1C911">
             <wp:extent cx="5943600" cy="2932430"/>
@@ -14029,15 +14303,47 @@
         </w:rPr>
         <w:t xml:space="preserve"> </w:t>
       </w:r>
+    </w:p>
+    <w:p>
+      <w:pPr>
+        <w:rPr>
+          <w:sz w:val="28"/>
+          <w:szCs w:val="28"/>
+        </w:rPr>
+      </w:pPr>
+    </w:p>
+    <w:p>
+      <w:pPr>
+        <w:rPr>
+          <w:sz w:val="28"/>
+          <w:szCs w:val="28"/>
+        </w:rPr>
+      </w:pPr>
+    </w:p>
+    <w:p>
+      <w:pPr>
+        <w:rPr>
+          <w:sz w:val="28"/>
+          <w:szCs w:val="28"/>
+        </w:rPr>
+      </w:pPr>
+    </w:p>
+    <w:p>
+      <w:pPr>
+        <w:rPr>
+          <w:sz w:val="28"/>
+          <w:szCs w:val="28"/>
+        </w:rPr>
+      </w:pPr>
       <w:r>
         <w:rPr>
           <w:noProof/>
         </w:rPr>
         <w:drawing>
-          <wp:inline distT="0" distB="0" distL="0" distR="0" wp14:anchorId="523F3611" wp14:editId="34E1C9B2">
-            <wp:extent cx="5943600" cy="2956560"/>
+          <wp:inline distT="0" distB="0" distL="0" distR="0" wp14:anchorId="6C188988" wp14:editId="3EA8C1B2">
+            <wp:extent cx="5943600" cy="2915285"/>
             <wp:effectExtent l="0" t="0" r="0" b="0"/>
-            <wp:docPr id="14" name="Picture 14"/>
+            <wp:docPr id="8" name="Picture 8"/>
             <wp:cNvGraphicFramePr>
               <a:graphicFrameLocks xmlns:a="http://schemas.openxmlformats.org/drawingml/2006/main" noChangeAspect="1"/>
             </wp:cNvGraphicFramePr>
@@ -14057,7 +14363,7 @@
                   <pic:spPr>
                     <a:xfrm>
                       <a:off x="0" y="0"/>
-                      <a:ext cx="5943600" cy="2956560"/>
+                      <a:ext cx="5943600" cy="2915285"/>
                     </a:xfrm>
                     <a:prstGeom prst="rect">
                       <a:avLst/>
@@ -14093,48 +14399,15 @@
           <w:szCs w:val="28"/>
         </w:rPr>
       </w:pPr>
-    </w:p>
-    <w:p>
-      <w:pPr>
-        <w:rPr>
-          <w:sz w:val="28"/>
-          <w:szCs w:val="28"/>
-        </w:rPr>
-      </w:pPr>
-    </w:p>
-    <w:p>
-      <w:pPr>
-        <w:rPr>
-          <w:sz w:val="28"/>
-          <w:szCs w:val="28"/>
-        </w:rPr>
-      </w:pPr>
-    </w:p>
-    <w:p>
-      <w:pPr>
-        <w:rPr>
-          <w:sz w:val="28"/>
-          <w:szCs w:val="28"/>
-        </w:rPr>
-      </w:pPr>
-    </w:p>
-    <w:p>
-      <w:pPr>
-        <w:rPr>
-          <w:sz w:val="28"/>
-          <w:szCs w:val="28"/>
-        </w:rPr>
-      </w:pPr>
       <w:r>
         <w:rPr>
           <w:noProof/>
         </w:rPr>
-        <w:lastRenderedPageBreak/>
         <w:drawing>
-          <wp:inline distT="0" distB="0" distL="0" distR="0" wp14:anchorId="4DB858CC" wp14:editId="4914D8AD">
-            <wp:extent cx="5943600" cy="3228340"/>
+          <wp:inline distT="0" distB="0" distL="0" distR="0" wp14:anchorId="60E8FE85" wp14:editId="07EC5531">
+            <wp:extent cx="5943600" cy="3150235"/>
             <wp:effectExtent l="0" t="0" r="0" b="0"/>
-            <wp:docPr id="16" name="Picture 16"/>
+            <wp:docPr id="11" name="Picture 11"/>
             <wp:cNvGraphicFramePr>
               <a:graphicFrameLocks xmlns:a="http://schemas.openxmlformats.org/drawingml/2006/main" noChangeAspect="1"/>
             </wp:cNvGraphicFramePr>
@@ -14154,7 +14427,7 @@
                   <pic:spPr>
                     <a:xfrm>
                       <a:off x="0" y="0"/>
-                      <a:ext cx="5943600" cy="3228340"/>
+                      <a:ext cx="5943600" cy="3150235"/>
                     </a:xfrm>
                     <a:prstGeom prst="rect">
                       <a:avLst/>
@@ -14590,6 +14863,7 @@
           <w:sz w:val="28"/>
           <w:szCs w:val="28"/>
         </w:rPr>
+        <w:lastRenderedPageBreak/>
         <w:t>Hy</w:t>
       </w:r>
       <w:proofErr w:type="spellEnd"/>

</xml_diff>